<commit_message>
improved filter.py Now only missing throwing error too late startdate
</commit_message>
<xml_diff>
--- a/Projektdokumentation_filter.docx
+++ b/Projektdokumentation_filter.docx
@@ -45,79 +45,43 @@
         <w:rPr>
           <w:rFonts w:ascii="Charter" w:hAnsi="Charter"/>
         </w:rPr>
-        <w:t>Das Log-</w:t>
-      </w:r>
-      <w:r>
-        <w:rPr>
-          <w:rFonts w:ascii="Charter" w:hAnsi="Charter"/>
-        </w:rPr>
-        <w:t xml:space="preserve">Job </w:t>
-      </w:r>
-      <w:r>
-        <w:rPr>
-          <w:rFonts w:ascii="Charter" w:hAnsi="Charter"/>
-        </w:rPr>
-        <w:t>-</w:t>
-      </w:r>
-      <w:r>
-        <w:rPr>
-          <w:rFonts w:ascii="Charter" w:hAnsi="Charter"/>
-        </w:rPr>
-        <w:t>Filter</w:t>
-      </w:r>
-      <w:r>
-        <w:rPr>
-          <w:rFonts w:ascii="Charter" w:hAnsi="Charter"/>
-        </w:rPr>
-        <w:t xml:space="preserve">programm (im Folgenden </w:t>
-      </w:r>
-      <w:r>
-        <w:rPr>
-          <w:rFonts w:ascii="Charter" w:hAnsi="Charter"/>
-        </w:rPr>
-        <w:t xml:space="preserve">Filter </w:t>
-      </w:r>
-      <w:r>
-        <w:rPr>
-          <w:rFonts w:ascii="Charter" w:hAnsi="Charter"/>
-        </w:rPr>
-        <w:t xml:space="preserve">oder Script genannt) dient der </w:t>
-      </w:r>
-      <w:r>
-        <w:rPr>
-          <w:rFonts w:ascii="Charter" w:hAnsi="Charter"/>
-        </w:rPr>
-        <w:t xml:space="preserve">Evaluation der Effizienz verschiedener </w:t>
-      </w:r>
-      <w:r>
-        <w:rPr>
-          <w:rFonts w:ascii="Charter" w:hAnsi="Charter"/>
-        </w:rPr>
-        <w:t>Jobs auf dem Lichtenberg-Hochleistungsrechner.</w:t>
-      </w:r>
-      <w:r>
-        <w:rPr>
-          <w:rFonts w:ascii="Charter" w:hAnsi="Charter"/>
-        </w:rPr>
-        <w:t xml:space="preserve"> Es gibt eine</w:t>
-      </w:r>
-      <w:r>
-        <w:rPr>
-          <w:rFonts w:ascii="Charter" w:hAnsi="Charter"/>
-        </w:rPr>
-        <w:t xml:space="preserve"> </w:t>
-      </w:r>
-      <w:r>
-        <w:rPr>
-          <w:rFonts w:ascii="Charter" w:hAnsi="Charter"/>
-        </w:rPr>
-        <w:t>Liste aller Jobs aus, deren Effizienz im gewählten Bereich liegt</w:t>
-      </w:r>
-      <w:r>
-        <w:rPr>
-          <w:rFonts w:ascii="Charter" w:hAnsi="Charter"/>
-        </w:rPr>
-        <w:t>.</w:t>
+        <w:t xml:space="preserve">Das Log-Job -Filterprogramm (im Folgenden </w:t>
+      </w:r>
+      <w:r>
+        <w:rPr>
+          <w:rFonts w:ascii="Charter" w:hAnsi="Charter"/>
+        </w:rPr>
+        <w:t xml:space="preserve">„Filter“ </w:t>
+      </w:r>
+      <w:r>
+        <w:rPr>
+          <w:rFonts w:ascii="Charter" w:hAnsi="Charter"/>
+        </w:rPr>
+        <w:t xml:space="preserve">oder </w:t>
+      </w:r>
+      <w:r>
+        <w:rPr>
+          <w:rFonts w:ascii="Charter" w:hAnsi="Charter"/>
+        </w:rPr>
+        <w:t>„</w:t>
+      </w:r>
+      <w:r>
+        <w:rPr>
+          <w:rFonts w:ascii="Charter" w:hAnsi="Charter"/>
+        </w:rPr>
+        <w:t>Script</w:t>
+      </w:r>
+      <w:r>
+        <w:rPr>
+          <w:rFonts w:ascii="Charter" w:hAnsi="Charter"/>
+        </w:rPr>
+        <w:t>“</w:t>
+      </w:r>
+      <w:r>
+        <w:rPr>
+          <w:rFonts w:ascii="Charter" w:hAnsi="Charter"/>
+        </w:rPr>
+        <w:t xml:space="preserve"> genannt) dient der Evaluation der Effizienz verschiedener Jobs auf dem Lichtenberg-Hochleistungsrechner. Es gibt eine Liste aller Jobs aus, deren Effizienz im gewählten Bereich liegt.</w:t>
       </w:r>
     </w:p>
     <w:p>
@@ -257,18 +221,37 @@
           <w:rFonts w:ascii="Charter" w:hAnsi="Charter"/>
         </w:rPr>
         <w:br/>
-      </w:r>
-      <w:r>
-        <w:rPr>
-          <w:rFonts w:ascii="Charter" w:hAnsi="Charter"/>
-        </w:rPr>
-        <w:t>Geben Sie in einem Terminal Ihrer Wahl folgenden Befehl</w:t>
-      </w:r>
-      <w:r>
-        <w:rPr>
-          <w:rFonts w:ascii="Charter" w:hAnsi="Charter"/>
-        </w:rPr>
-        <w:t xml:space="preserve"> ein: :</w:t>
+        <w:t xml:space="preserve">Geben Sie in einem Terminal Ihrer Wahl </w:t>
+      </w:r>
+      <w:r>
+        <w:rPr>
+          <w:rFonts w:ascii="Charter" w:hAnsi="Charter"/>
+        </w:rPr>
+        <w:t>einen</w:t>
+      </w:r>
+      <w:r>
+        <w:rPr>
+          <w:rFonts w:ascii="Charter" w:hAnsi="Charter"/>
+        </w:rPr>
+        <w:t xml:space="preserve"> Befehl</w:t>
+      </w:r>
+      <w:r>
+        <w:rPr>
+          <w:rFonts w:ascii="Charter" w:hAnsi="Charter"/>
+        </w:rPr>
+        <w:t xml:space="preserve"> </w:t>
+      </w:r>
+      <w:r>
+        <w:rPr>
+          <w:rFonts w:ascii="Charter" w:hAnsi="Charter"/>
+        </w:rPr>
+        <w:t xml:space="preserve">nach dem Folgenden Schema </w:t>
+      </w:r>
+      <w:r>
+        <w:rPr>
+          <w:rFonts w:ascii="Charter" w:hAnsi="Charter"/>
+        </w:rPr>
+        <w:t>ein: :</w:t>
       </w:r>
     </w:p>
     <w:tbl>
@@ -322,13 +305,7 @@
               <w:rPr>
                 <w:rFonts w:ascii="DejaVu Sans Light" w:hAnsi="DejaVu Sans Light" w:cs="DejaVu Sans Light"/>
               </w:rPr>
-              <w:t>–s=</w:t>
-            </w:r>
-            <w:r>
-              <w:rPr>
-                <w:rFonts w:ascii="DejaVu Sans Light" w:hAnsi="DejaVu Sans Light" w:cs="DejaVu Sans Light"/>
-              </w:rPr>
-              <w:t>2015-01-01</w:t>
+              <w:t>–s=2015-01-01</w:t>
             </w:r>
             <w:r>
               <w:rPr>
@@ -352,13 +329,7 @@
               <w:rPr>
                 <w:rFonts w:ascii="DejaVu Sans Light" w:hAnsi="DejaVu Sans Light" w:cs="DejaVu Sans Light"/>
               </w:rPr>
-              <w:t>p=Projektname</w:t>
-            </w:r>
-            <w:r>
-              <w:rPr>
-                <w:rFonts w:ascii="DejaVu Sans Light" w:hAnsi="DejaVu Sans Light" w:cs="DejaVu Sans Light"/>
-              </w:rPr>
-              <w:t xml:space="preserve"> </w:t>
+              <w:t xml:space="preserve">p=Projektname </w:t>
             </w:r>
             <w:r>
               <w:rPr>
@@ -420,25 +391,7 @@
         <w:rPr>
           <w:rFonts w:ascii="Charter" w:hAnsi="Charter"/>
         </w:rPr>
-        <w:t xml:space="preserve">hierbei </w:t>
-      </w:r>
-      <w:r>
-        <w:rPr>
-          <w:rFonts w:ascii="Charter" w:hAnsi="Charter"/>
-        </w:rPr>
-        <w:t xml:space="preserve">fügen Sie bitte den Pfad der Datei filter.py hinzu, </w:t>
-      </w:r>
-      <w:r>
-        <w:rPr>
-          <w:rFonts w:ascii="Charter" w:hAnsi="Charter"/>
-        </w:rPr>
-        <w:t xml:space="preserve">ersetzen </w:t>
-      </w:r>
-      <w:r>
-        <w:rPr>
-          <w:rFonts w:ascii="Charter" w:hAnsi="Charter"/>
-        </w:rPr>
-        <w:t>„</w:t>
+        <w:t>hierbei fügen Sie bitte den Pfad der Datei filter.py hinzu, ersetzen „</w:t>
       </w:r>
       <w:proofErr w:type="spellStart"/>
       <w:r>
@@ -452,7 +405,63 @@
         <w:rPr>
           <w:rFonts w:ascii="Charter" w:hAnsi="Charter"/>
         </w:rPr>
-        <w:t>“ mit dem Pfad, sowie Namen, der zu evaluierenden Datei. Geben Sie einen Startpunkt an, falls nötig (Datum oder Datum mit Stunden, Minuten, Sekunden) und geben Sie optional einen Wert zwischen 0 und 1 als Minimum an, sowie, falls gewünscht, einen Wert über dem Minimum allerdings ebenfalls &lt;= 1. Falls Sie die Ausgabe als durch Kommas separierte Blöcke erhalten möchten, sollten sie dies Wie im Beispiel mit „</w:t>
+        <w:t xml:space="preserve">“ mit dem Pfad, sowie Namen, der zu evaluierenden Datei. Geben Sie </w:t>
+      </w:r>
+      <w:r>
+        <w:rPr>
+          <w:rFonts w:ascii="Charter" w:hAnsi="Charter"/>
+        </w:rPr>
+        <w:t xml:space="preserve">mit –s=“…“ </w:t>
+      </w:r>
+      <w:r>
+        <w:rPr>
+          <w:rFonts w:ascii="Charter" w:hAnsi="Charter"/>
+        </w:rPr>
+        <w:t xml:space="preserve">einen Startpunkt an, falls nötig (Datum oder Datum mit Stunden, Minuten, Sekunden) und geben Sie optional einen Wert zwischen 0 und 1 als Minimum an, sowie, falls gewünscht, </w:t>
+      </w:r>
+      <w:r>
+        <w:rPr>
+          <w:rFonts w:ascii="Charter" w:hAnsi="Charter"/>
+        </w:rPr>
+        <w:t xml:space="preserve">einen Wert über dem Minimum, welcher </w:t>
+      </w:r>
+      <w:r>
+        <w:rPr>
+          <w:rFonts w:ascii="Charter" w:hAnsi="Charter"/>
+        </w:rPr>
+        <w:t xml:space="preserve">allerdings ebenfalls </w:t>
+      </w:r>
+      <w:r>
+        <w:rPr>
+          <w:rFonts w:ascii="Charter" w:hAnsi="Charter"/>
+        </w:rPr>
+        <w:t xml:space="preserve">kleiner gleich </w:t>
+      </w:r>
+      <w:r>
+        <w:rPr>
+          <w:rFonts w:ascii="Charter" w:hAnsi="Charter"/>
+        </w:rPr>
+        <w:t>1</w:t>
+      </w:r>
+      <w:r>
+        <w:rPr>
+          <w:rFonts w:ascii="Charter" w:hAnsi="Charter"/>
+        </w:rPr>
+        <w:t xml:space="preserve"> ist</w:t>
+      </w:r>
+      <w:r>
+        <w:rPr>
+          <w:rFonts w:ascii="Charter" w:hAnsi="Charter"/>
+        </w:rPr>
+        <w:t xml:space="preserve">. Falls Sie die Ausgabe als durch Kommas separierte Blöcke erhalten </w:t>
+      </w:r>
+      <w:bookmarkStart w:id="0" w:name="_GoBack"/>
+      <w:bookmarkEnd w:id="0"/>
+      <w:r>
+        <w:rPr>
+          <w:rFonts w:ascii="Charter" w:hAnsi="Charter"/>
+        </w:rPr>
+        <w:t>möchten, sollten sie dies Wie im Beispiel mit „</w:t>
       </w:r>
       <w:proofErr w:type="spellStart"/>
       <w:r>
@@ -506,15 +515,7 @@
         <w:rPr>
           <w:rFonts w:ascii="Charter" w:hAnsi="Charter"/>
         </w:rPr>
-        <w:t xml:space="preserve"> werden, hierzu einfach „&gt;“ und den Pfad und Namen der gewünschten Datei an den Befehl anhängen, Fehler werden weiterhin als Error auf der Konsole ausgegeben</w:t>
-      </w:r>
-      <w:bookmarkStart w:id="0" w:name="_GoBack"/>
-      <w:bookmarkEnd w:id="0"/>
-      <w:r>
-        <w:rPr>
-          <w:rFonts w:ascii="Charter" w:hAnsi="Charter"/>
-        </w:rPr>
-        <w:t>.</w:t>
+        <w:t xml:space="preserve"> werden, hierzu einfach „&gt;“ und den Pfad und Namen der gewünschten Datei an den Befehl anhängen, Fehler werden weiterhin als Error auf der Konsole ausgegeben.</w:t>
       </w:r>
     </w:p>
     <w:p/>

</xml_diff>

<commit_message>
fixed multiple input files working as intended.
</commit_message>
<xml_diff>
--- a/Projektdokumentation_filter.docx
+++ b/Projektdokumentation_filter.docx
@@ -453,15 +453,31 @@
         <w:rPr>
           <w:rFonts w:ascii="Charter" w:hAnsi="Charter"/>
         </w:rPr>
-        <w:t xml:space="preserve">. Falls Sie die Ausgabe als durch Kommas separierte Blöcke erhalten </w:t>
-      </w:r>
-      <w:bookmarkStart w:id="0" w:name="_GoBack"/>
-      <w:bookmarkEnd w:id="0"/>
-      <w:r>
-        <w:rPr>
-          <w:rFonts w:ascii="Charter" w:hAnsi="Charter"/>
-        </w:rPr>
-        <w:t>möchten, sollten sie dies Wie im Beispiel mit „</w:t>
+        <w:t xml:space="preserve">. Falls Sie die Ausgabe als durch Kommas separierte Blöcke erhalten möchten, sollten </w:t>
+      </w:r>
+      <w:r>
+        <w:rPr>
+          <w:rFonts w:ascii="Charter" w:hAnsi="Charter"/>
+        </w:rPr>
+        <w:t>S</w:t>
+      </w:r>
+      <w:r>
+        <w:rPr>
+          <w:rFonts w:ascii="Charter" w:hAnsi="Charter"/>
+        </w:rPr>
+        <w:t xml:space="preserve">ie dies </w:t>
+      </w:r>
+      <w:r>
+        <w:rPr>
+          <w:rFonts w:ascii="Charter" w:hAnsi="Charter"/>
+        </w:rPr>
+        <w:t>w</w:t>
+      </w:r>
+      <w:r>
+        <w:rPr>
+          <w:rFonts w:ascii="Charter" w:hAnsi="Charter"/>
+        </w:rPr>
+        <w:t>ie im Beispiel mit „</w:t>
       </w:r>
       <w:proofErr w:type="spellStart"/>
       <w:r>
@@ -475,7 +491,25 @@
         <w:rPr>
           <w:rFonts w:ascii="Charter" w:hAnsi="Charter"/>
         </w:rPr>
-        <w:t>-‘,‘</w:t>
+        <w:t>-</w:t>
+      </w:r>
+      <w:r>
+        <w:rPr>
+          <w:rFonts w:ascii="Charter" w:hAnsi="Charter"/>
+        </w:rPr>
+        <w:t>”</w:t>
+      </w:r>
+      <w:r>
+        <w:rPr>
+          <w:rFonts w:ascii="Charter" w:hAnsi="Charter"/>
+        </w:rPr>
+        <w:t>,</w:t>
+      </w:r>
+      <w:r>
+        <w:rPr>
+          <w:rFonts w:ascii="Charter" w:hAnsi="Charter"/>
+        </w:rPr>
+        <w:t>“</w:t>
       </w:r>
       <w:r>
         <w:rPr>
@@ -515,7 +549,15 @@
         <w:rPr>
           <w:rFonts w:ascii="Charter" w:hAnsi="Charter"/>
         </w:rPr>
-        <w:t xml:space="preserve"> werden, hierzu einfach „&gt;“ und den Pfad und Namen der gewünschten Datei an den Befehl anhängen, Fehler werden weiterhin als Error auf der Konsole ausgegeben.</w:t>
+        <w:t xml:space="preserve"> werden, hierzu einfach „&gt;“ und den Pfad und Namen der gewünschten Datei an den Befehl anhängen, Fehler werden </w:t>
+      </w:r>
+      <w:bookmarkStart w:id="0" w:name="_GoBack"/>
+      <w:bookmarkEnd w:id="0"/>
+      <w:r>
+        <w:rPr>
+          <w:rFonts w:ascii="Charter" w:hAnsi="Charter"/>
+        </w:rPr>
+        <w:t>weiterhin als Error auf der Konsole ausgegeben.</w:t>
       </w:r>
     </w:p>
     <w:p/>

</xml_diff>